<commit_message>
added all missing files
</commit_message>
<xml_diff>
--- a/LBST_user_manual_V1.1.docx
+++ b/LBST_user_manual_V1.1.docx
@@ -196,6 +196,309 @@
           <w:rtl w:val="0"/>
         </w:rPr>
         <w:t xml:space="preserve">Date: Nov 15, 2023</w:t>
+      </w:r>
+    </w:p>
+    <w:p>
+      <w:pPr>
+        <w:spacing w:line="276" w:lineRule="auto"/>
+        <w:rPr/>
+      </w:pPr>
+      <w:r>
+        <w:rPr>
+          <w:rtl w:val="0"/>
+        </w:rPr>
+      </w:r>
+    </w:p>
+    <w:p>
+      <w:pPr>
+        <w:spacing w:line="276" w:lineRule="auto"/>
+        <w:rPr/>
+      </w:pPr>
+      <w:r>
+        <w:rPr>
+          <w:rtl w:val="0"/>
+        </w:rPr>
+      </w:r>
+    </w:p>
+    <w:p>
+      <w:pPr>
+        <w:spacing w:line="276" w:lineRule="auto"/>
+        <w:rPr/>
+      </w:pPr>
+      <w:r>
+        <w:rPr>
+          <w:rtl w:val="0"/>
+        </w:rPr>
+      </w:r>
+    </w:p>
+    <w:p>
+      <w:pPr>
+        <w:spacing w:line="276" w:lineRule="auto"/>
+        <w:rPr/>
+      </w:pPr>
+      <w:r>
+        <w:rPr>
+          <w:rtl w:val="0"/>
+        </w:rPr>
+      </w:r>
+    </w:p>
+    <w:p>
+      <w:pPr>
+        <w:spacing w:line="276" w:lineRule="auto"/>
+        <w:rPr/>
+      </w:pPr>
+      <w:r>
+        <w:rPr>
+          <w:rtl w:val="0"/>
+        </w:rPr>
+      </w:r>
+    </w:p>
+    <w:p>
+      <w:pPr>
+        <w:spacing w:line="276" w:lineRule="auto"/>
+        <w:rPr/>
+      </w:pPr>
+      <w:r>
+        <w:rPr>
+          <w:rtl w:val="0"/>
+        </w:rPr>
+      </w:r>
+    </w:p>
+    <w:p>
+      <w:pPr>
+        <w:spacing w:line="276" w:lineRule="auto"/>
+        <w:rPr/>
+      </w:pPr>
+      <w:r>
+        <w:rPr>
+          <w:rtl w:val="0"/>
+        </w:rPr>
+      </w:r>
+    </w:p>
+    <w:p>
+      <w:pPr>
+        <w:spacing w:line="276" w:lineRule="auto"/>
+        <w:rPr/>
+      </w:pPr>
+      <w:r>
+        <w:rPr>
+          <w:rtl w:val="0"/>
+        </w:rPr>
+      </w:r>
+    </w:p>
+    <w:p>
+      <w:pPr>
+        <w:spacing w:line="276" w:lineRule="auto"/>
+        <w:rPr/>
+      </w:pPr>
+      <w:r>
+        <w:rPr>
+          <w:rtl w:val="0"/>
+        </w:rPr>
+      </w:r>
+    </w:p>
+    <w:p>
+      <w:pPr>
+        <w:spacing w:line="276" w:lineRule="auto"/>
+        <w:rPr/>
+      </w:pPr>
+      <w:r>
+        <w:rPr>
+          <w:rtl w:val="0"/>
+        </w:rPr>
+      </w:r>
+    </w:p>
+    <w:p>
+      <w:pPr>
+        <w:spacing w:line="276" w:lineRule="auto"/>
+        <w:rPr/>
+      </w:pPr>
+      <w:r>
+        <w:rPr>
+          <w:rtl w:val="0"/>
+        </w:rPr>
+      </w:r>
+    </w:p>
+    <w:p>
+      <w:pPr>
+        <w:spacing w:line="276" w:lineRule="auto"/>
+        <w:rPr/>
+      </w:pPr>
+      <w:r>
+        <w:rPr>
+          <w:rtl w:val="0"/>
+        </w:rPr>
+      </w:r>
+    </w:p>
+    <w:p>
+      <w:pPr>
+        <w:spacing w:line="276" w:lineRule="auto"/>
+        <w:rPr/>
+      </w:pPr>
+      <w:r>
+        <w:rPr>
+          <w:rtl w:val="0"/>
+        </w:rPr>
+      </w:r>
+    </w:p>
+    <w:p>
+      <w:pPr>
+        <w:spacing w:line="276" w:lineRule="auto"/>
+        <w:rPr/>
+      </w:pPr>
+      <w:r>
+        <w:rPr>
+          <w:rtl w:val="0"/>
+        </w:rPr>
+      </w:r>
+    </w:p>
+    <w:p>
+      <w:pPr>
+        <w:spacing w:line="276" w:lineRule="auto"/>
+        <w:rPr/>
+      </w:pPr>
+      <w:r>
+        <w:rPr>
+          <w:rtl w:val="0"/>
+        </w:rPr>
+      </w:r>
+    </w:p>
+    <w:p>
+      <w:pPr>
+        <w:spacing w:line="276" w:lineRule="auto"/>
+        <w:rPr/>
+      </w:pPr>
+      <w:r>
+        <w:rPr>
+          <w:rtl w:val="0"/>
+        </w:rPr>
+      </w:r>
+    </w:p>
+    <w:p>
+      <w:pPr>
+        <w:spacing w:line="276" w:lineRule="auto"/>
+        <w:rPr/>
+      </w:pPr>
+      <w:r>
+        <w:rPr>
+          <w:rtl w:val="0"/>
+        </w:rPr>
+      </w:r>
+    </w:p>
+    <w:p>
+      <w:pPr>
+        <w:spacing w:line="276" w:lineRule="auto"/>
+        <w:rPr/>
+      </w:pPr>
+      <w:r>
+        <w:rPr>
+          <w:rtl w:val="0"/>
+        </w:rPr>
+      </w:r>
+    </w:p>
+    <w:p>
+      <w:pPr>
+        <w:spacing w:line="276" w:lineRule="auto"/>
+        <w:rPr/>
+      </w:pPr>
+      <w:r>
+        <w:rPr>
+          <w:rtl w:val="0"/>
+        </w:rPr>
+      </w:r>
+    </w:p>
+    <w:p>
+      <w:pPr>
+        <w:spacing w:line="276" w:lineRule="auto"/>
+        <w:rPr/>
+      </w:pPr>
+      <w:r>
+        <w:rPr>
+          <w:rtl w:val="0"/>
+        </w:rPr>
+      </w:r>
+    </w:p>
+    <w:p>
+      <w:pPr>
+        <w:spacing w:line="276" w:lineRule="auto"/>
+        <w:rPr/>
+      </w:pPr>
+      <w:r>
+        <w:rPr>
+          <w:rtl w:val="0"/>
+        </w:rPr>
+      </w:r>
+    </w:p>
+    <w:p>
+      <w:pPr>
+        <w:spacing w:line="276" w:lineRule="auto"/>
+        <w:rPr/>
+      </w:pPr>
+      <w:r>
+        <w:rPr>
+          <w:rtl w:val="0"/>
+        </w:rPr>
+      </w:r>
+    </w:p>
+    <w:p>
+      <w:pPr>
+        <w:spacing w:line="276" w:lineRule="auto"/>
+        <w:rPr/>
+      </w:pPr>
+      <w:r>
+        <w:rPr>
+          <w:rtl w:val="0"/>
+        </w:rPr>
+      </w:r>
+    </w:p>
+    <w:p>
+      <w:pPr>
+        <w:spacing w:line="276" w:lineRule="auto"/>
+        <w:rPr/>
+      </w:pPr>
+      <w:r>
+        <w:rPr>
+          <w:rtl w:val="0"/>
+        </w:rPr>
+      </w:r>
+    </w:p>
+    <w:p>
+      <w:pPr>
+        <w:spacing w:line="276" w:lineRule="auto"/>
+        <w:rPr/>
+      </w:pPr>
+      <w:r>
+        <w:rPr>
+          <w:rtl w:val="0"/>
+        </w:rPr>
+      </w:r>
+    </w:p>
+    <w:p>
+      <w:pPr>
+        <w:spacing w:line="276" w:lineRule="auto"/>
+        <w:rPr>
+          <w:rFonts w:ascii="Times New Roman" w:cs="Times New Roman" w:eastAsia="Times New Roman" w:hAnsi="Times New Roman"/>
+        </w:rPr>
+      </w:pPr>
+      <w:r>
+        <w:rPr>
+          <w:rtl w:val="0"/>
+        </w:rPr>
+      </w:r>
+    </w:p>
+    <w:p>
+      <w:pPr>
+        <w:spacing w:line="276" w:lineRule="auto"/>
+        <w:rPr>
+          <w:rFonts w:ascii="Times New Roman" w:cs="Times New Roman" w:eastAsia="Times New Roman" w:hAnsi="Times New Roman"/>
+        </w:rPr>
+      </w:pPr>
+      <w:r>
+        <w:rPr>
+          <w:rFonts w:ascii="Times New Roman" w:cs="Times New Roman" w:eastAsia="Times New Roman" w:hAnsi="Times New Roman"/>
+          <w:rtl w:val="0"/>
+        </w:rPr>
+        <w:t xml:space="preserve">Table of Contents:</w:t>
       </w:r>
     </w:p>
     <w:p>
@@ -226,9 +529,10 @@
               <w:tab w:val="right" w:leader="none" w:pos="12000"/>
             </w:tabs>
             <w:spacing w:before="60" w:lineRule="auto"/>
+            <w:ind w:left="360" w:firstLine="0"/>
             <w:rPr>
               <w:rFonts w:ascii="Arial" w:cs="Arial" w:eastAsia="Arial" w:hAnsi="Arial"/>
-              <w:b w:val="1"/>
+              <w:b w:val="0"/>
               <w:i w:val="0"/>
               <w:smallCaps w:val="0"/>
               <w:strike w:val="0"/>
@@ -263,7 +567,56 @@
               </w:rPr>
               <w:t xml:space="preserve">Installation Guide: Initial Check-in</w:t>
               <w:tab/>
-              <w:t xml:space="preserve">1</w:t>
+              <w:t xml:space="preserve">2</w:t>
+            </w:r>
+          </w:hyperlink>
+          <w:r>
+            <w:rPr>
+              <w:rtl w:val="0"/>
+            </w:rPr>
+          </w:r>
+        </w:p>
+        <w:p>
+          <w:pPr>
+            <w:widowControl w:val="0"/>
+            <w:tabs>
+              <w:tab w:val="right" w:leader="none" w:pos="12000"/>
+            </w:tabs>
+            <w:spacing w:before="60" w:lineRule="auto"/>
+            <w:ind w:left="360" w:firstLine="0"/>
+            <w:rPr>
+              <w:rFonts w:ascii="Arial" w:cs="Arial" w:eastAsia="Arial" w:hAnsi="Arial"/>
+              <w:b w:val="0"/>
+              <w:i w:val="0"/>
+              <w:smallCaps w:val="0"/>
+              <w:strike w:val="0"/>
+              <w:color w:val="000000"/>
+              <w:sz w:val="22"/>
+              <w:szCs w:val="22"/>
+              <w:u w:val="none"/>
+              <w:shd w:fill="auto" w:val="clear"/>
+              <w:vertAlign w:val="baseline"/>
+            </w:rPr>
+          </w:pPr>
+          <w:hyperlink w:anchor="_heading=h.t5k6jlq3sn5f">
+            <w:r>
+              <w:rPr>
+                <w:rFonts w:ascii="Calibri" w:cs="Calibri" w:eastAsia="Calibri" w:hAnsi="Calibri"/>
+                <w:b w:val="1"/>
+                <w:i w:val="0"/>
+                <w:smallCaps w:val="0"/>
+                <w:strike w:val="0"/>
+                <w:color w:val="000000"/>
+                <w:sz w:val="24"/>
+                <w:szCs w:val="24"/>
+                <w:u w:val="none"/>
+                <w:shd w:fill="auto" w:val="clear"/>
+                <w:vertAlign w:val="baseline"/>
+                <w:rtl w:val="0"/>
+              </w:rPr>
+              <w:t xml:space="preserve">Installation Guide for System Hardware (Rotator side)</w:t>
+              <w:tab/>
+              <w:t xml:space="preserve">3</w:t>
             </w:r>
           </w:hyperlink>
           <w:r>
@@ -293,25 +646,42 @@
               <w:vertAlign w:val="baseline"/>
             </w:rPr>
           </w:pPr>
-          <w:hyperlink w:anchor="_heading=h.t5k6jlq3sn5f">
+          <w:r>
+            <w:rPr>
+              <w:rFonts w:ascii="Arial" w:cs="Arial" w:eastAsia="Arial" w:hAnsi="Arial"/>
+              <w:b w:val="0"/>
+              <w:i w:val="0"/>
+              <w:smallCaps w:val="0"/>
+              <w:strike w:val="0"/>
+              <w:color w:val="000000"/>
+              <w:sz w:val="22"/>
+              <w:szCs w:val="22"/>
+              <w:u w:val="none"/>
+              <w:shd w:fill="auto" w:val="clear"/>
+              <w:vertAlign w:val="baseline"/>
+              <w:rtl w:val="0"/>
+            </w:rPr>
+            <w:t xml:space="preserve">      </w:t>
+          </w:r>
+          <w:hyperlink w:anchor="_heading=h.9om0lfe740gn">
             <w:r>
               <w:rPr>
-                <w:rFonts w:ascii="Calibri" w:cs="Calibri" w:eastAsia="Calibri" w:hAnsi="Calibri"/>
+                <w:rFonts w:ascii="Arial" w:cs="Arial" w:eastAsia="Arial" w:hAnsi="Arial"/>
                 <w:b w:val="1"/>
                 <w:i w:val="0"/>
                 <w:smallCaps w:val="0"/>
                 <w:strike w:val="0"/>
                 <w:color w:val="000000"/>
-                <w:sz w:val="24"/>
-                <w:szCs w:val="24"/>
+                <w:sz w:val="22"/>
+                <w:szCs w:val="22"/>
                 <w:u w:val="none"/>
                 <w:shd w:fill="auto" w:val="clear"/>
                 <w:vertAlign w:val="baseline"/>
                 <w:rtl w:val="0"/>
               </w:rPr>
-              <w:t xml:space="preserve">Installation Guide for System Hardware (Rotator side)</w:t>
+              <w:t xml:space="preserve">Antenna Mounting Guide</w:t>
               <w:tab/>
-              <w:t xml:space="preserve">2</w:t>
+              <w:t xml:space="preserve">6</w:t>
             </w:r>
           </w:hyperlink>
           <w:r>
@@ -327,9 +697,10 @@
               <w:tab w:val="right" w:leader="none" w:pos="12000"/>
             </w:tabs>
             <w:spacing w:before="60" w:lineRule="auto"/>
+            <w:ind w:left="360" w:firstLine="0"/>
             <w:rPr>
               <w:rFonts w:ascii="Arial" w:cs="Arial" w:eastAsia="Arial" w:hAnsi="Arial"/>
-              <w:b w:val="1"/>
+              <w:b w:val="0"/>
               <w:i w:val="0"/>
               <w:smallCaps w:val="0"/>
               <w:strike w:val="0"/>
@@ -359,7 +730,7 @@
               </w:rPr>
               <w:t xml:space="preserve">USB Usage Safety</w:t>
               <w:tab/>
-              <w:t xml:space="preserve">7</w:t>
+              <w:t xml:space="preserve">8</w:t>
             </w:r>
           </w:hyperlink>
           <w:r>
@@ -375,9 +746,10 @@
               <w:tab w:val="right" w:leader="none" w:pos="12000"/>
             </w:tabs>
             <w:spacing w:before="60" w:lineRule="auto"/>
+            <w:ind w:left="360" w:firstLine="0"/>
             <w:rPr>
               <w:rFonts w:ascii="Arial" w:cs="Arial" w:eastAsia="Arial" w:hAnsi="Arial"/>
-              <w:b w:val="1"/>
+              <w:b w:val="0"/>
               <w:i w:val="0"/>
               <w:smallCaps w:val="0"/>
               <w:strike w:val="0"/>
@@ -407,7 +779,7 @@
               </w:rPr>
               <w:t xml:space="preserve">Cabling and Wiring</w:t>
               <w:tab/>
-              <w:t xml:space="preserve">7</w:t>
+              <w:t xml:space="preserve">8</w:t>
             </w:r>
           </w:hyperlink>
           <w:r>
@@ -423,9 +795,10 @@
               <w:tab w:val="right" w:leader="none" w:pos="12000"/>
             </w:tabs>
             <w:spacing w:before="60" w:lineRule="auto"/>
+            <w:ind w:left="360" w:firstLine="0"/>
             <w:rPr>
               <w:rFonts w:ascii="Arial" w:cs="Arial" w:eastAsia="Arial" w:hAnsi="Arial"/>
-              <w:b w:val="1"/>
+              <w:b w:val="0"/>
               <w:i w:val="0"/>
               <w:smallCaps w:val="0"/>
               <w:strike w:val="0"/>
@@ -455,7 +828,7 @@
               </w:rPr>
               <w:t xml:space="preserve">Receiver System Connection Guide</w:t>
               <w:tab/>
-              <w:t xml:space="preserve">8</w:t>
+              <w:t xml:space="preserve">9</w:t>
             </w:r>
           </w:hyperlink>
           <w:r>
@@ -471,9 +844,10 @@
               <w:tab w:val="right" w:leader="none" w:pos="12000"/>
             </w:tabs>
             <w:spacing w:before="60" w:lineRule="auto"/>
+            <w:ind w:left="360" w:firstLine="0"/>
             <w:rPr>
               <w:rFonts w:ascii="Arial" w:cs="Arial" w:eastAsia="Arial" w:hAnsi="Arial"/>
-              <w:b w:val="1"/>
+              <w:b w:val="0"/>
               <w:i w:val="0"/>
               <w:smallCaps w:val="0"/>
               <w:strike w:val="0"/>
@@ -503,7 +877,7 @@
               </w:rPr>
               <w:t xml:space="preserve">System Requirements Before Installation</w:t>
               <w:tab/>
-              <w:t xml:space="preserve">8</w:t>
+              <w:t xml:space="preserve">9</w:t>
             </w:r>
           </w:hyperlink>
           <w:r>
@@ -519,9 +893,10 @@
               <w:tab w:val="right" w:leader="none" w:pos="12000"/>
             </w:tabs>
             <w:spacing w:before="60" w:lineRule="auto"/>
+            <w:ind w:left="360" w:firstLine="0"/>
             <w:rPr>
               <w:rFonts w:ascii="Arial" w:cs="Arial" w:eastAsia="Arial" w:hAnsi="Arial"/>
-              <w:b w:val="1"/>
+              <w:b w:val="0"/>
               <w:i w:val="0"/>
               <w:smallCaps w:val="0"/>
               <w:strike w:val="0"/>
@@ -551,7 +926,7 @@
               </w:rPr>
               <w:t xml:space="preserve">Terminal App Installation Guide</w:t>
               <w:tab/>
-              <w:t xml:space="preserve">9</w:t>
+              <w:t xml:space="preserve">10</w:t>
             </w:r>
           </w:hyperlink>
           <w:r>
@@ -567,9 +942,10 @@
               <w:tab w:val="right" w:leader="none" w:pos="12000"/>
             </w:tabs>
             <w:spacing w:before="60" w:lineRule="auto"/>
+            <w:ind w:left="360" w:firstLine="0"/>
             <w:rPr>
               <w:rFonts w:ascii="Arial" w:cs="Arial" w:eastAsia="Arial" w:hAnsi="Arial"/>
-              <w:b w:val="1"/>
+              <w:b w:val="0"/>
               <w:i w:val="0"/>
               <w:smallCaps w:val="0"/>
               <w:strike w:val="0"/>
@@ -599,7 +975,7 @@
               </w:rPr>
               <w:t xml:space="preserve">Connecting to the system</w:t>
               <w:tab/>
-              <w:t xml:space="preserve">10</w:t>
+              <w:t xml:space="preserve">11</w:t>
             </w:r>
           </w:hyperlink>
           <w:r>
@@ -615,9 +991,10 @@
               <w:tab w:val="right" w:leader="none" w:pos="12000"/>
             </w:tabs>
             <w:spacing w:before="60" w:lineRule="auto"/>
+            <w:ind w:left="360" w:firstLine="0"/>
             <w:rPr>
               <w:rFonts w:ascii="Arial" w:cs="Arial" w:eastAsia="Arial" w:hAnsi="Arial"/>
-              <w:b w:val="1"/>
+              <w:b w:val="0"/>
               <w:i w:val="0"/>
               <w:smallCaps w:val="0"/>
               <w:strike w:val="0"/>
@@ -647,7 +1024,7 @@
               </w:rPr>
               <w:t xml:space="preserve">Terminal App User Manual</w:t>
               <w:tab/>
-              <w:t xml:space="preserve">10</w:t>
+              <w:t xml:space="preserve">11</w:t>
             </w:r>
           </w:hyperlink>
           <w:r>
@@ -663,9 +1040,10 @@
               <w:tab w:val="right" w:leader="none" w:pos="12000"/>
             </w:tabs>
             <w:spacing w:before="60" w:lineRule="auto"/>
+            <w:ind w:left="360" w:firstLine="0"/>
             <w:rPr>
               <w:rFonts w:ascii="Arial" w:cs="Arial" w:eastAsia="Arial" w:hAnsi="Arial"/>
-              <w:b w:val="1"/>
+              <w:b w:val="0"/>
               <w:i w:val="0"/>
               <w:smallCaps w:val="0"/>
               <w:strike w:val="0"/>
@@ -695,7 +1073,7 @@
               </w:rPr>
               <w:t xml:space="preserve">GUI App Installation Guide</w:t>
               <w:tab/>
-              <w:t xml:space="preserve">12</w:t>
+              <w:t xml:space="preserve">13</w:t>
             </w:r>
           </w:hyperlink>
           <w:r>
@@ -711,9 +1089,10 @@
               <w:tab w:val="right" w:leader="none" w:pos="12000"/>
             </w:tabs>
             <w:spacing w:before="60" w:lineRule="auto"/>
+            <w:ind w:left="360" w:firstLine="0"/>
             <w:rPr>
               <w:rFonts w:ascii="Arial" w:cs="Arial" w:eastAsia="Arial" w:hAnsi="Arial"/>
-              <w:b w:val="1"/>
+              <w:b w:val="0"/>
               <w:i w:val="0"/>
               <w:smallCaps w:val="0"/>
               <w:strike w:val="0"/>
@@ -743,7 +1122,7 @@
               </w:rPr>
               <w:t xml:space="preserve">GUI App User manual</w:t>
               <w:tab/>
-              <w:t xml:space="preserve">12</w:t>
+              <w:t xml:space="preserve">13</w:t>
             </w:r>
           </w:hyperlink>
           <w:r>
@@ -759,9 +1138,10 @@
               <w:tab w:val="right" w:leader="none" w:pos="12000"/>
             </w:tabs>
             <w:spacing w:before="60" w:lineRule="auto"/>
+            <w:ind w:left="360" w:firstLine="0"/>
             <w:rPr>
               <w:rFonts w:ascii="Arial" w:cs="Arial" w:eastAsia="Arial" w:hAnsi="Arial"/>
-              <w:b w:val="1"/>
+              <w:b w:val="0"/>
               <w:i w:val="0"/>
               <w:smallCaps w:val="0"/>
               <w:strike w:val="0"/>
@@ -791,7 +1171,7 @@
               </w:rPr>
               <w:t xml:space="preserve">Raspberry Pi Installation and Setup (Optional)</w:t>
               <w:tab/>
-              <w:t xml:space="preserve">17</w:t>
+              <w:t xml:space="preserve">18</w:t>
             </w:r>
           </w:hyperlink>
           <w:r>
@@ -820,8 +1200,139 @@
         <w:pStyle w:val="Heading2"/>
         <w:rPr/>
       </w:pPr>
-      <w:bookmarkStart w:colFirst="0" w:colLast="0" w:name="_heading=h.wolebk4g9sbw" w:id="0"/>
+      <w:bookmarkStart w:colFirst="0" w:colLast="0" w:name="_heading=h.dhleess8lfnc" w:id="0"/>
       <w:bookmarkEnd w:id="0"/>
+      <w:r>
+        <w:rPr>
+          <w:rtl w:val="0"/>
+        </w:rPr>
+      </w:r>
+    </w:p>
+    <w:p>
+      <w:pPr>
+        <w:pStyle w:val="Heading2"/>
+        <w:rPr/>
+      </w:pPr>
+      <w:bookmarkStart w:colFirst="0" w:colLast="0" w:name="_heading=h.xw8v0e9o3ipf" w:id="1"/>
+      <w:bookmarkEnd w:id="1"/>
+      <w:r>
+        <w:rPr>
+          <w:rtl w:val="0"/>
+        </w:rPr>
+      </w:r>
+    </w:p>
+    <w:p>
+      <w:pPr>
+        <w:pStyle w:val="Heading2"/>
+        <w:rPr/>
+      </w:pPr>
+      <w:bookmarkStart w:colFirst="0" w:colLast="0" w:name="_heading=h.7llq9k4byv5t" w:id="2"/>
+      <w:bookmarkEnd w:id="2"/>
+      <w:r>
+        <w:rPr>
+          <w:rtl w:val="0"/>
+        </w:rPr>
+      </w:r>
+    </w:p>
+    <w:p>
+      <w:pPr>
+        <w:rPr/>
+      </w:pPr>
+      <w:r>
+        <w:rPr>
+          <w:rtl w:val="0"/>
+        </w:rPr>
+      </w:r>
+    </w:p>
+    <w:p>
+      <w:pPr>
+        <w:rPr/>
+      </w:pPr>
+      <w:r>
+        <w:rPr>
+          <w:rtl w:val="0"/>
+        </w:rPr>
+      </w:r>
+    </w:p>
+    <w:p>
+      <w:pPr>
+        <w:pStyle w:val="Heading2"/>
+        <w:rPr/>
+      </w:pPr>
+      <w:bookmarkStart w:colFirst="0" w:colLast="0" w:name="_heading=h.z5255qmspe5d" w:id="3"/>
+      <w:bookmarkEnd w:id="3"/>
+      <w:r>
+        <w:rPr>
+          <w:rtl w:val="0"/>
+        </w:rPr>
+      </w:r>
+    </w:p>
+    <w:p>
+      <w:pPr>
+        <w:pStyle w:val="Heading2"/>
+        <w:rPr/>
+      </w:pPr>
+      <w:bookmarkStart w:colFirst="0" w:colLast="0" w:name="_heading=h.iy78a33h9hue" w:id="4"/>
+      <w:bookmarkEnd w:id="4"/>
+      <w:r>
+        <w:rPr>
+          <w:rtl w:val="0"/>
+        </w:rPr>
+      </w:r>
+    </w:p>
+    <w:p>
+      <w:pPr>
+        <w:pStyle w:val="Heading2"/>
+        <w:rPr/>
+      </w:pPr>
+      <w:bookmarkStart w:colFirst="0" w:colLast="0" w:name="_heading=h.hacfnm1xqryh" w:id="5"/>
+      <w:bookmarkEnd w:id="5"/>
+      <w:r>
+        <w:rPr>
+          <w:rtl w:val="0"/>
+        </w:rPr>
+      </w:r>
+    </w:p>
+    <w:p>
+      <w:pPr>
+        <w:pStyle w:val="Heading2"/>
+        <w:rPr/>
+      </w:pPr>
+      <w:bookmarkStart w:colFirst="0" w:colLast="0" w:name="_heading=h.tgeh1xp2vhye" w:id="6"/>
+      <w:bookmarkEnd w:id="6"/>
+      <w:r>
+        <w:rPr>
+          <w:rtl w:val="0"/>
+        </w:rPr>
+      </w:r>
+    </w:p>
+    <w:p>
+      <w:pPr>
+        <w:rPr/>
+      </w:pPr>
+      <w:r>
+        <w:rPr>
+          <w:rtl w:val="0"/>
+        </w:rPr>
+      </w:r>
+    </w:p>
+    <w:p>
+      <w:pPr>
+        <w:rPr/>
+      </w:pPr>
+      <w:r>
+        <w:rPr>
+          <w:rtl w:val="0"/>
+        </w:rPr>
+      </w:r>
+    </w:p>
+    <w:p>
+      <w:pPr>
+        <w:pStyle w:val="Heading2"/>
+        <w:rPr/>
+      </w:pPr>
+      <w:bookmarkStart w:colFirst="0" w:colLast="0" w:name="_heading=h.wolebk4g9sbw" w:id="7"/>
+      <w:bookmarkEnd w:id="7"/>
       <w:r>
         <w:rPr>
           <w:rtl w:val="0"/>
@@ -1349,8 +1860,54 @@
         <w:pStyle w:val="Heading2"/>
         <w:rPr/>
       </w:pPr>
-      <w:bookmarkStart w:colFirst="0" w:colLast="0" w:name="_heading=h.t5k6jlq3sn5f" w:id="1"/>
-      <w:bookmarkEnd w:id="1"/>
+      <w:bookmarkStart w:colFirst="0" w:colLast="0" w:name="_heading=h.qadx7whei7rq" w:id="8"/>
+      <w:bookmarkEnd w:id="8"/>
+      <w:r>
+        <w:rPr>
+          <w:rtl w:val="0"/>
+        </w:rPr>
+      </w:r>
+    </w:p>
+    <w:p>
+      <w:pPr>
+        <w:pStyle w:val="Heading2"/>
+        <w:rPr/>
+      </w:pPr>
+      <w:bookmarkStart w:colFirst="0" w:colLast="0" w:name="_heading=h.im9s23dsknz7" w:id="9"/>
+      <w:bookmarkEnd w:id="9"/>
+      <w:r>
+        <w:rPr>
+          <w:rtl w:val="0"/>
+        </w:rPr>
+      </w:r>
+    </w:p>
+    <w:p>
+      <w:pPr>
+        <w:rPr/>
+      </w:pPr>
+      <w:r>
+        <w:rPr>
+          <w:rtl w:val="0"/>
+        </w:rPr>
+      </w:r>
+    </w:p>
+    <w:p>
+      <w:pPr>
+        <w:rPr/>
+      </w:pPr>
+      <w:r>
+        <w:rPr>
+          <w:rtl w:val="0"/>
+        </w:rPr>
+      </w:r>
+    </w:p>
+    <w:p>
+      <w:pPr>
+        <w:pStyle w:val="Heading2"/>
+        <w:rPr/>
+      </w:pPr>
+      <w:bookmarkStart w:colFirst="0" w:colLast="0" w:name="_heading=h.t5k6jlq3sn5f" w:id="10"/>
+      <w:bookmarkEnd w:id="10"/>
       <w:r>
         <w:rPr>
           <w:rtl w:val="0"/>
@@ -1434,12 +1991,12 @@
           <wp:inline distB="114300" distT="114300" distL="114300" distR="114300">
             <wp:extent cx="3066003" cy="5148262"/>
             <wp:effectExtent b="0" l="0" r="0" t="0"/>
-            <wp:docPr id="21" name="image4.png"/>
+            <wp:docPr id="21" name="image3.png"/>
             <a:graphic>
               <a:graphicData uri="http://schemas.openxmlformats.org/drawingml/2006/picture">
                 <pic:pic>
                   <pic:nvPicPr>
-                    <pic:cNvPr id="0" name="image4.png"/>
+                    <pic:cNvPr id="0" name="image3.png"/>
                     <pic:cNvPicPr preferRelativeResize="0"/>
                   </pic:nvPicPr>
                   <pic:blipFill>
@@ -1618,12 +2175,12 @@
           <wp:inline distB="114300" distT="114300" distL="114300" distR="114300">
             <wp:extent cx="2414588" cy="2702622"/>
             <wp:effectExtent b="0" l="0" r="0" t="0"/>
-            <wp:docPr id="23" name="image12.png"/>
+            <wp:docPr id="23" name="image15.png"/>
             <a:graphic>
               <a:graphicData uri="http://schemas.openxmlformats.org/drawingml/2006/picture">
                 <pic:pic>
                   <pic:nvPicPr>
-                    <pic:cNvPr id="0" name="image12.png"/>
+                    <pic:cNvPr id="0" name="image15.png"/>
                     <pic:cNvPicPr preferRelativeResize="0"/>
                   </pic:nvPicPr>
                   <pic:blipFill>
@@ -1704,12 +2261,12 @@
           <wp:inline distB="114300" distT="114300" distL="114300" distR="114300">
             <wp:extent cx="2573731" cy="5138737"/>
             <wp:effectExtent b="0" l="0" r="0" t="0"/>
-            <wp:docPr id="22" name="image10.png"/>
+            <wp:docPr id="22" name="image19.png"/>
             <a:graphic>
               <a:graphicData uri="http://schemas.openxmlformats.org/drawingml/2006/picture">
                 <pic:pic>
                   <pic:nvPicPr>
-                    <pic:cNvPr id="0" name="image10.png"/>
+                    <pic:cNvPr id="0" name="image19.png"/>
                     <pic:cNvPicPr preferRelativeResize="0"/>
                   </pic:nvPicPr>
                   <pic:blipFill>
@@ -1783,12 +2340,12 @@
           <wp:inline distB="114300" distT="114300" distL="114300" distR="114300">
             <wp:extent cx="2662238" cy="3904615"/>
             <wp:effectExtent b="0" l="0" r="0" t="0"/>
-            <wp:docPr id="25" name="image9.png"/>
+            <wp:docPr id="25" name="image18.png"/>
             <a:graphic>
               <a:graphicData uri="http://schemas.openxmlformats.org/drawingml/2006/picture">
                 <pic:pic>
                   <pic:nvPicPr>
-                    <pic:cNvPr id="0" name="image9.png"/>
+                    <pic:cNvPr id="0" name="image18.png"/>
                     <pic:cNvPicPr preferRelativeResize="0"/>
                   </pic:nvPicPr>
                   <pic:blipFill>
@@ -1846,7 +2403,215 @@
         <w:rPr>
           <w:rtl w:val="0"/>
         </w:rPr>
-        <w:t xml:space="preserve">Step 2: Antenna Mounting Guide</w:t>
+      </w:r>
+    </w:p>
+    <w:p>
+      <w:pPr>
+        <w:rPr/>
+      </w:pPr>
+      <w:r>
+        <w:rPr>
+          <w:rtl w:val="0"/>
+        </w:rPr>
+      </w:r>
+    </w:p>
+    <w:p>
+      <w:pPr>
+        <w:rPr/>
+      </w:pPr>
+      <w:r>
+        <w:rPr>
+          <w:rtl w:val="0"/>
+        </w:rPr>
+      </w:r>
+    </w:p>
+    <w:p>
+      <w:pPr>
+        <w:rPr/>
+      </w:pPr>
+      <w:r>
+        <w:rPr>
+          <w:rtl w:val="0"/>
+        </w:rPr>
+      </w:r>
+    </w:p>
+    <w:p>
+      <w:pPr>
+        <w:rPr/>
+      </w:pPr>
+      <w:r>
+        <w:rPr>
+          <w:rtl w:val="0"/>
+        </w:rPr>
+      </w:r>
+    </w:p>
+    <w:p>
+      <w:pPr>
+        <w:rPr/>
+      </w:pPr>
+      <w:r>
+        <w:rPr>
+          <w:rtl w:val="0"/>
+        </w:rPr>
+      </w:r>
+    </w:p>
+    <w:p>
+      <w:pPr>
+        <w:rPr/>
+      </w:pPr>
+      <w:r>
+        <w:rPr>
+          <w:rtl w:val="0"/>
+        </w:rPr>
+      </w:r>
+    </w:p>
+    <w:p>
+      <w:pPr>
+        <w:rPr/>
+      </w:pPr>
+      <w:r>
+        <w:rPr>
+          <w:rtl w:val="0"/>
+        </w:rPr>
+      </w:r>
+    </w:p>
+    <w:p>
+      <w:pPr>
+        <w:rPr/>
+      </w:pPr>
+      <w:r>
+        <w:rPr>
+          <w:rtl w:val="0"/>
+        </w:rPr>
+      </w:r>
+    </w:p>
+    <w:p>
+      <w:pPr>
+        <w:rPr/>
+      </w:pPr>
+      <w:r>
+        <w:rPr>
+          <w:rtl w:val="0"/>
+        </w:rPr>
+      </w:r>
+    </w:p>
+    <w:p>
+      <w:pPr>
+        <w:rPr/>
+      </w:pPr>
+      <w:r>
+        <w:rPr>
+          <w:rtl w:val="0"/>
+        </w:rPr>
+      </w:r>
+    </w:p>
+    <w:p>
+      <w:pPr>
+        <w:rPr/>
+      </w:pPr>
+      <w:r>
+        <w:rPr>
+          <w:rtl w:val="0"/>
+        </w:rPr>
+      </w:r>
+    </w:p>
+    <w:p>
+      <w:pPr>
+        <w:rPr/>
+      </w:pPr>
+      <w:r>
+        <w:rPr>
+          <w:rtl w:val="0"/>
+        </w:rPr>
+      </w:r>
+    </w:p>
+    <w:p>
+      <w:pPr>
+        <w:rPr/>
+      </w:pPr>
+      <w:r>
+        <w:rPr>
+          <w:rtl w:val="0"/>
+        </w:rPr>
+      </w:r>
+    </w:p>
+    <w:p>
+      <w:pPr>
+        <w:rPr/>
+      </w:pPr>
+      <w:r>
+        <w:rPr>
+          <w:rtl w:val="0"/>
+        </w:rPr>
+      </w:r>
+    </w:p>
+    <w:p>
+      <w:pPr>
+        <w:rPr/>
+      </w:pPr>
+      <w:r>
+        <w:rPr>
+          <w:rtl w:val="0"/>
+        </w:rPr>
+      </w:r>
+    </w:p>
+    <w:p>
+      <w:pPr>
+        <w:rPr/>
+      </w:pPr>
+      <w:r>
+        <w:rPr>
+          <w:rtl w:val="0"/>
+        </w:rPr>
+      </w:r>
+    </w:p>
+    <w:p>
+      <w:pPr>
+        <w:rPr/>
+      </w:pPr>
+      <w:r>
+        <w:rPr>
+          <w:rtl w:val="0"/>
+        </w:rPr>
+      </w:r>
+    </w:p>
+    <w:p>
+      <w:pPr>
+        <w:rPr/>
+      </w:pPr>
+      <w:r>
+        <w:rPr>
+          <w:rtl w:val="0"/>
+        </w:rPr>
+      </w:r>
+    </w:p>
+    <w:p>
+      <w:pPr>
+        <w:rPr/>
+      </w:pPr>
+      <w:r>
+        <w:rPr>
+          <w:rtl w:val="0"/>
+        </w:rPr>
+      </w:r>
+    </w:p>
+    <w:p>
+      <w:pPr>
+        <w:pStyle w:val="Heading1"/>
+        <w:rPr/>
+      </w:pPr>
+      <w:bookmarkStart w:colFirst="0" w:colLast="0" w:name="_heading=h.9om0lfe740gn" w:id="11"/>
+      <w:bookmarkEnd w:id="11"/>
+      <w:r>
+        <w:rPr>
+          <w:rtl w:val="0"/>
+        </w:rPr>
+        <w:t xml:space="preserve">Antenna Mounting Guide</w:t>
+      </w:r>
+      <w:r>
+        <w:rPr>
+          <w:rtl w:val="0"/>
+        </w:rPr>
       </w:r>
     </w:p>
     <w:p>
@@ -1910,12 +2675,12 @@
           <wp:inline distB="114300" distT="114300" distL="114300" distR="114300">
             <wp:extent cx="2712839" cy="4714875"/>
             <wp:effectExtent b="0" l="0" r="0" t="0"/>
-            <wp:docPr id="24" name="image7.png"/>
+            <wp:docPr id="24" name="image1.png"/>
             <a:graphic>
               <a:graphicData uri="http://schemas.openxmlformats.org/drawingml/2006/picture">
                 <pic:pic>
                   <pic:nvPicPr>
-                    <pic:cNvPr id="0" name="image7.png"/>
+                    <pic:cNvPr id="0" name="image1.png"/>
                     <pic:cNvPicPr preferRelativeResize="0"/>
                   </pic:nvPicPr>
                   <pic:blipFill>
@@ -2090,12 +2855,12 @@
           <wp:inline distB="114300" distT="114300" distL="114300" distR="114300">
             <wp:extent cx="2462213" cy="3076464"/>
             <wp:effectExtent b="0" l="0" r="0" t="0"/>
-            <wp:docPr id="27" name="image11.png"/>
+            <wp:docPr id="27" name="image6.png"/>
             <a:graphic>
               <a:graphicData uri="http://schemas.openxmlformats.org/drawingml/2006/picture">
                 <pic:pic>
                   <pic:nvPicPr>
-                    <pic:cNvPr id="0" name="image11.png"/>
+                    <pic:cNvPr id="0" name="image6.png"/>
                     <pic:cNvPicPr preferRelativeResize="0"/>
                   </pic:nvPicPr>
                   <pic:blipFill>
@@ -2186,12 +2951,12 @@
           <wp:inline distB="114300" distT="114300" distL="114300" distR="114300">
             <wp:extent cx="3005138" cy="3675758"/>
             <wp:effectExtent b="0" l="0" r="0" t="0"/>
-            <wp:docPr id="26" name="image2.png"/>
+            <wp:docPr id="26" name="image5.png"/>
             <a:graphic>
               <a:graphicData uri="http://schemas.openxmlformats.org/drawingml/2006/picture">
                 <pic:pic>
                   <pic:nvPicPr>
-                    <pic:cNvPr id="0" name="image2.png"/>
+                    <pic:cNvPr id="0" name="image5.png"/>
                     <pic:cNvPicPr preferRelativeResize="0"/>
                   </pic:nvPicPr>
                   <pic:blipFill>
@@ -2293,12 +3058,12 @@
           <wp:inline distB="114300" distT="114300" distL="114300" distR="114300">
             <wp:extent cx="2157413" cy="2708406"/>
             <wp:effectExtent b="0" l="0" r="0" t="0"/>
-            <wp:docPr id="28" name="image8.png"/>
+            <wp:docPr id="28" name="image2.png"/>
             <a:graphic>
               <a:graphicData uri="http://schemas.openxmlformats.org/drawingml/2006/picture">
                 <pic:pic>
                   <pic:nvPicPr>
-                    <pic:cNvPr id="0" name="image8.png"/>
+                    <pic:cNvPr id="0" name="image2.png"/>
                     <pic:cNvPicPr preferRelativeResize="0"/>
                   </pic:nvPicPr>
                   <pic:blipFill>
@@ -2361,8 +3126,8 @@
         <w:pStyle w:val="Heading2"/>
         <w:rPr/>
       </w:pPr>
-      <w:bookmarkStart w:colFirst="0" w:colLast="0" w:name="_heading=h.9ogtkpkfkjcs" w:id="2"/>
-      <w:bookmarkEnd w:id="2"/>
+      <w:bookmarkStart w:colFirst="0" w:colLast="0" w:name="_heading=h.9ogtkpkfkjcs" w:id="12"/>
+      <w:bookmarkEnd w:id="12"/>
       <w:r>
         <w:rPr>
           <w:rtl w:val="0"/>
@@ -2493,8 +3258,8 @@
           <w:rFonts w:ascii="Times New Roman" w:cs="Times New Roman" w:eastAsia="Times New Roman" w:hAnsi="Times New Roman"/>
         </w:rPr>
       </w:pPr>
-      <w:bookmarkStart w:colFirst="0" w:colLast="0" w:name="_heading=h.qnj0hdk7wobu" w:id="3"/>
-      <w:bookmarkEnd w:id="3"/>
+      <w:bookmarkStart w:colFirst="0" w:colLast="0" w:name="_heading=h.qnj0hdk7wobu" w:id="13"/>
+      <w:bookmarkEnd w:id="13"/>
       <w:r>
         <w:rPr>
           <w:rtl w:val="0"/>
@@ -2713,8 +3478,8 @@
         <w:pStyle w:val="Heading2"/>
         <w:rPr/>
       </w:pPr>
-      <w:bookmarkStart w:colFirst="0" w:colLast="0" w:name="_heading=h.waq63wyz84w9" w:id="4"/>
-      <w:bookmarkEnd w:id="4"/>
+      <w:bookmarkStart w:colFirst="0" w:colLast="0" w:name="_heading=h.waq63wyz84w9" w:id="14"/>
+      <w:bookmarkEnd w:id="14"/>
       <w:r>
         <w:rPr>
           <w:rtl w:val="0"/>
@@ -2734,12 +3499,12 @@
             <wp:extent cx="7444485" cy="1758801"/>
             <wp:effectExtent b="0" l="0" r="0" t="0"/>
             <wp:wrapTopAndBottom distB="114300" distT="114300"/>
-            <wp:docPr id="20" name="image1.png"/>
+            <wp:docPr id="20" name="image14.png"/>
             <a:graphic>
               <a:graphicData uri="http://schemas.openxmlformats.org/drawingml/2006/picture">
                 <pic:pic>
                   <pic:nvPicPr>
-                    <pic:cNvPr id="0" name="image1.png"/>
+                    <pic:cNvPr id="0" name="image14.png"/>
                     <pic:cNvPicPr preferRelativeResize="0"/>
                   </pic:nvPicPr>
                   <pic:blipFill>
@@ -2790,8 +3555,8 @@
         <w:pStyle w:val="Heading2"/>
         <w:rPr/>
       </w:pPr>
-      <w:bookmarkStart w:colFirst="0" w:colLast="0" w:name="_heading=h.76pmboyl4p15" w:id="5"/>
-      <w:bookmarkEnd w:id="5"/>
+      <w:bookmarkStart w:colFirst="0" w:colLast="0" w:name="_heading=h.76pmboyl4p15" w:id="15"/>
+      <w:bookmarkEnd w:id="15"/>
       <w:r>
         <w:rPr>
           <w:rtl w:val="0"/>
@@ -3047,8 +3812,8 @@
         <w:pStyle w:val="Heading2"/>
         <w:rPr/>
       </w:pPr>
-      <w:bookmarkStart w:colFirst="0" w:colLast="0" w:name="_heading=h.gmbxip66imia" w:id="6"/>
-      <w:bookmarkEnd w:id="6"/>
+      <w:bookmarkStart w:colFirst="0" w:colLast="0" w:name="_heading=h.gmbxip66imia" w:id="16"/>
+      <w:bookmarkEnd w:id="16"/>
       <w:r>
         <w:rPr>
           <w:rtl w:val="0"/>
@@ -3318,8 +4083,8 @@
         <w:pStyle w:val="Heading2"/>
         <w:rPr/>
       </w:pPr>
-      <w:bookmarkStart w:colFirst="0" w:colLast="0" w:name="_heading=h.djhye7ytbnr1" w:id="7"/>
-      <w:bookmarkEnd w:id="7"/>
+      <w:bookmarkStart w:colFirst="0" w:colLast="0" w:name="_heading=h.djhye7ytbnr1" w:id="17"/>
+      <w:bookmarkEnd w:id="17"/>
       <w:r>
         <w:rPr>
           <w:rtl w:val="0"/>
@@ -3365,8 +4130,8 @@
         <w:pStyle w:val="Heading2"/>
         <w:rPr/>
       </w:pPr>
-      <w:bookmarkStart w:colFirst="0" w:colLast="0" w:name="_heading=h.qf1cm7s9m0q7" w:id="8"/>
-      <w:bookmarkEnd w:id="8"/>
+      <w:bookmarkStart w:colFirst="0" w:colLast="0" w:name="_heading=h.qf1cm7s9m0q7" w:id="18"/>
+      <w:bookmarkEnd w:id="18"/>
       <w:r>
         <w:rPr>
           <w:rtl w:val="0"/>
@@ -4249,8 +5014,8 @@
         <w:pStyle w:val="Heading2"/>
         <w:rPr/>
       </w:pPr>
-      <w:bookmarkStart w:colFirst="0" w:colLast="0" w:name="_heading=h.1zwuf4fk7gcx" w:id="9"/>
-      <w:bookmarkEnd w:id="9"/>
+      <w:bookmarkStart w:colFirst="0" w:colLast="0" w:name="_heading=h.1zwuf4fk7gcx" w:id="19"/>
+      <w:bookmarkEnd w:id="19"/>
       <w:r>
         <w:rPr>
           <w:rtl w:val="0"/>
@@ -4393,8 +5158,8 @@
         <w:pStyle w:val="Heading2"/>
         <w:rPr/>
       </w:pPr>
-      <w:bookmarkStart w:colFirst="0" w:colLast="0" w:name="_heading=h.3usaztwukjs4" w:id="10"/>
-      <w:bookmarkEnd w:id="10"/>
+      <w:bookmarkStart w:colFirst="0" w:colLast="0" w:name="_heading=h.3usaztwukjs4" w:id="20"/>
+      <w:bookmarkEnd w:id="20"/>
       <w:r>
         <w:rPr>
           <w:rtl w:val="0"/>
@@ -4540,12 +5305,12 @@
           <wp:inline distB="114300" distT="114300" distL="114300" distR="114300">
             <wp:extent cx="5286375" cy="2228296"/>
             <wp:effectExtent b="0" l="0" r="0" t="0"/>
-            <wp:docPr id="31" name="image16.png"/>
+            <wp:docPr id="31" name="image13.png"/>
             <a:graphic>
               <a:graphicData uri="http://schemas.openxmlformats.org/drawingml/2006/picture">
                 <pic:pic>
                   <pic:nvPicPr>
-                    <pic:cNvPr id="0" name="image16.png"/>
+                    <pic:cNvPr id="0" name="image13.png"/>
                     <pic:cNvPicPr preferRelativeResize="0"/>
                   </pic:nvPicPr>
                   <pic:blipFill>
@@ -4691,12 +5456,12 @@
           <wp:inline distB="114300" distT="114300" distL="114300" distR="114300">
             <wp:extent cx="5424488" cy="2294261"/>
             <wp:effectExtent b="0" l="0" r="0" t="0"/>
-            <wp:docPr id="29" name="image19.png"/>
+            <wp:docPr id="29" name="image8.png"/>
             <a:graphic>
               <a:graphicData uri="http://schemas.openxmlformats.org/drawingml/2006/picture">
                 <pic:pic>
                   <pic:nvPicPr>
-                    <pic:cNvPr id="0" name="image19.png"/>
+                    <pic:cNvPr id="0" name="image8.png"/>
                     <pic:cNvPicPr preferRelativeResize="0"/>
                   </pic:nvPicPr>
                   <pic:blipFill>
@@ -4807,12 +5572,12 @@
           <wp:inline distB="114300" distT="114300" distL="114300" distR="114300">
             <wp:extent cx="5524500" cy="2366312"/>
             <wp:effectExtent b="0" l="0" r="0" t="0"/>
-            <wp:docPr id="30" name="image6.png"/>
+            <wp:docPr id="30" name="image4.png"/>
             <a:graphic>
               <a:graphicData uri="http://schemas.openxmlformats.org/drawingml/2006/picture">
                 <pic:pic>
                   <pic:nvPicPr>
-                    <pic:cNvPr id="0" name="image6.png"/>
+                    <pic:cNvPr id="0" name="image4.png"/>
                     <pic:cNvPicPr preferRelativeResize="0"/>
                   </pic:nvPicPr>
                   <pic:blipFill>
@@ -5085,12 +5850,12 @@
           <wp:inline distB="114300" distT="114300" distL="114300" distR="114300">
             <wp:extent cx="5124450" cy="2602190"/>
             <wp:effectExtent b="0" l="0" r="0" t="0"/>
-            <wp:docPr id="32" name="image15.png"/>
+            <wp:docPr id="32" name="image11.png"/>
             <a:graphic>
               <a:graphicData uri="http://schemas.openxmlformats.org/drawingml/2006/picture">
                 <pic:pic>
                   <pic:nvPicPr>
-                    <pic:cNvPr id="0" name="image15.png"/>
+                    <pic:cNvPr id="0" name="image11.png"/>
                     <pic:cNvPicPr preferRelativeResize="0"/>
                   </pic:nvPicPr>
                   <pic:blipFill>
@@ -5291,12 +6056,12 @@
           <wp:inline distB="114300" distT="114300" distL="114300" distR="114300">
             <wp:extent cx="4674737" cy="2376488"/>
             <wp:effectExtent b="0" l="0" r="0" t="0"/>
-            <wp:docPr id="33" name="image5.png"/>
+            <wp:docPr id="33" name="image16.png"/>
             <a:graphic>
               <a:graphicData uri="http://schemas.openxmlformats.org/drawingml/2006/picture">
                 <pic:pic>
                   <pic:nvPicPr>
-                    <pic:cNvPr id="0" name="image5.png"/>
+                    <pic:cNvPr id="0" name="image16.png"/>
                     <pic:cNvPicPr preferRelativeResize="0"/>
                   </pic:nvPicPr>
                   <pic:blipFill>
@@ -5452,12 +6217,12 @@
           <wp:inline distB="114300" distT="114300" distL="114300" distR="114300">
             <wp:extent cx="6184251" cy="1139726"/>
             <wp:effectExtent b="0" l="0" r="0" t="0"/>
-            <wp:docPr id="34" name="image3.png"/>
+            <wp:docPr id="34" name="image9.png"/>
             <a:graphic>
               <a:graphicData uri="http://schemas.openxmlformats.org/drawingml/2006/picture">
                 <pic:pic>
                   <pic:nvPicPr>
-                    <pic:cNvPr id="0" name="image3.png"/>
+                    <pic:cNvPr id="0" name="image9.png"/>
                     <pic:cNvPicPr preferRelativeResize="0"/>
                   </pic:nvPicPr>
                   <pic:blipFill>
@@ -5533,12 +6298,12 @@
           <wp:inline distB="114300" distT="114300" distL="114300" distR="114300">
             <wp:extent cx="6241394" cy="1210270"/>
             <wp:effectExtent b="0" l="0" r="0" t="0"/>
-            <wp:docPr id="35" name="image18.png"/>
+            <wp:docPr id="35" name="image10.png"/>
             <a:graphic>
               <a:graphicData uri="http://schemas.openxmlformats.org/drawingml/2006/picture">
                 <pic:pic>
                   <pic:nvPicPr>
-                    <pic:cNvPr id="0" name="image18.png"/>
+                    <pic:cNvPr id="0" name="image10.png"/>
                     <pic:cNvPicPr preferRelativeResize="0"/>
                   </pic:nvPicPr>
                   <pic:blipFill>
@@ -5717,12 +6482,12 @@
           <wp:inline distB="114300" distT="114300" distL="114300" distR="114300">
             <wp:extent cx="3862388" cy="2108367"/>
             <wp:effectExtent b="0" l="0" r="0" t="0"/>
-            <wp:docPr id="37" name="image13.png"/>
+            <wp:docPr id="37" name="image7.png"/>
             <a:graphic>
               <a:graphicData uri="http://schemas.openxmlformats.org/drawingml/2006/picture">
                 <pic:pic>
                   <pic:nvPicPr>
-                    <pic:cNvPr id="0" name="image13.png"/>
+                    <pic:cNvPr id="0" name="image7.png"/>
                     <pic:cNvPicPr preferRelativeResize="0"/>
                   </pic:nvPicPr>
                   <pic:blipFill>
@@ -5866,12 +6631,12 @@
           <wp:inline distB="114300" distT="114300" distL="114300" distR="114300">
             <wp:extent cx="5943600" cy="317500"/>
             <wp:effectExtent b="0" l="0" r="0" t="0"/>
-            <wp:docPr id="38" name="image14.png"/>
+            <wp:docPr id="38" name="image12.png"/>
             <a:graphic>
               <a:graphicData uri="http://schemas.openxmlformats.org/drawingml/2006/picture">
                 <pic:pic>
                   <pic:nvPicPr>
-                    <pic:cNvPr id="0" name="image14.png"/>
+                    <pic:cNvPr id="0" name="image12.png"/>
                     <pic:cNvPicPr preferRelativeResize="0"/>
                   </pic:nvPicPr>
                   <pic:blipFill>
@@ -6044,8 +6809,8 @@
         <w:pStyle w:val="Heading2"/>
         <w:rPr/>
       </w:pPr>
-      <w:bookmarkStart w:colFirst="0" w:colLast="0" w:name="_heading=h.vs64v9kymxt4" w:id="11"/>
-      <w:bookmarkEnd w:id="11"/>
+      <w:bookmarkStart w:colFirst="0" w:colLast="0" w:name="_heading=h.vs64v9kymxt4" w:id="21"/>
+      <w:bookmarkEnd w:id="21"/>
       <w:r>
         <w:rPr>
           <w:rtl w:val="0"/>
@@ -7171,12 +7936,68 @@
       </w:r>
     </w:p>
     <w:sectPr>
+      <w:headerReference r:id="rId40" w:type="default"/>
+      <w:headerReference r:id="rId41" w:type="first"/>
+      <w:footerReference r:id="rId42" w:type="first"/>
       <w:pgSz w:h="15840" w:w="12240" w:orient="portrait"/>
       <w:pgMar w:bottom="1440" w:top="1440" w:left="1440" w:right="1440" w:header="720" w:footer="720"/>
-      <w:pgNumType w:start="1"/>
+      <w:pgNumType w:start="0"/>
+      <w:titlePg w:val="1"/>
     </w:sectPr>
   </w:body>
 </w:document>
+</file>
+
+<file path=word/footer1.xml><?xml version="1.0" encoding="utf-8"?>
+<w:ftr xmlns:mc="http://schemas.openxmlformats.org/markup-compatibility/2006" xmlns:o="urn:schemas-microsoft-com:office:office" xmlns:r="http://schemas.openxmlformats.org/officeDocument/2006/relationships" xmlns:m="http://schemas.openxmlformats.org/officeDocument/2006/math" xmlns:v="urn:schemas-microsoft-com:vml" xmlns:wp="http://schemas.openxmlformats.org/drawingml/2006/wordprocessingDrawing" xmlns:w10="urn:schemas-microsoft-com:office:word" xmlns:w="http://schemas.openxmlformats.org/wordprocessingml/2006/main" xmlns:wne="http://schemas.microsoft.com/office/word/2006/wordml" xmlns:sl="http://schemas.openxmlformats.org/schemaLibrary/2006/main" xmlns:a="http://schemas.openxmlformats.org/drawingml/2006/main" xmlns:pic="http://schemas.openxmlformats.org/drawingml/2006/picture" xmlns:c="http://schemas.openxmlformats.org/drawingml/2006/chart" xmlns:lc="http://schemas.openxmlformats.org/drawingml/2006/lockedCanvas" xmlns:dgm="http://schemas.openxmlformats.org/drawingml/2006/diagram" xmlns:wps="http://schemas.microsoft.com/office/word/2010/wordprocessingShape" xmlns:wpg="http://schemas.microsoft.com/office/word/2010/wordprocessingGroup" xmlns:w14="http://schemas.microsoft.com/office/word/2010/wordml" xmlns:w15="http://schemas.microsoft.com/office/word/2012/wordml">
+  <w:p>
+    <w:pPr>
+      <w:rPr/>
+    </w:pPr>
+    <w:r>
+      <w:rPr>
+        <w:rtl w:val="0"/>
+      </w:rPr>
+    </w:r>
+  </w:p>
+</w:ftr>
+</file>
+
+<file path=word/header1.xml><?xml version="1.0" encoding="utf-8"?>
+<w:hdr xmlns:mc="http://schemas.openxmlformats.org/markup-compatibility/2006" xmlns:o="urn:schemas-microsoft-com:office:office" xmlns:r="http://schemas.openxmlformats.org/officeDocument/2006/relationships" xmlns:m="http://schemas.openxmlformats.org/officeDocument/2006/math" xmlns:v="urn:schemas-microsoft-com:vml" xmlns:wp="http://schemas.openxmlformats.org/drawingml/2006/wordprocessingDrawing" xmlns:w10="urn:schemas-microsoft-com:office:word" xmlns:w="http://schemas.openxmlformats.org/wordprocessingml/2006/main" xmlns:wne="http://schemas.microsoft.com/office/word/2006/wordml" xmlns:sl="http://schemas.openxmlformats.org/schemaLibrary/2006/main" xmlns:a="http://schemas.openxmlformats.org/drawingml/2006/main" xmlns:pic="http://schemas.openxmlformats.org/drawingml/2006/picture" xmlns:c="http://schemas.openxmlformats.org/drawingml/2006/chart" xmlns:lc="http://schemas.openxmlformats.org/drawingml/2006/lockedCanvas" xmlns:dgm="http://schemas.openxmlformats.org/drawingml/2006/diagram" xmlns:wps="http://schemas.microsoft.com/office/word/2010/wordprocessingShape" xmlns:wpg="http://schemas.microsoft.com/office/word/2010/wordprocessingGroup" xmlns:w14="http://schemas.microsoft.com/office/word/2010/wordml" xmlns:w15="http://schemas.microsoft.com/office/word/2012/wordml">
+  <w:p>
+    <w:pPr>
+      <w:rPr/>
+    </w:pPr>
+    <w:r>
+      <w:rPr/>
+      <w:fldChar w:fldCharType="begin"/>
+      <w:instrText xml:space="preserve">PAGE</w:instrText>
+      <w:fldChar w:fldCharType="separate"/>
+      <w:fldChar w:fldCharType="end"/>
+    </w:r>
+    <w:r>
+      <w:rPr>
+        <w:rtl w:val="0"/>
+      </w:rPr>
+    </w:r>
+  </w:p>
+</w:hdr>
+</file>
+
+<file path=word/header2.xml><?xml version="1.0" encoding="utf-8"?>
+<w:hdr xmlns:mc="http://schemas.openxmlformats.org/markup-compatibility/2006" xmlns:o="urn:schemas-microsoft-com:office:office" xmlns:r="http://schemas.openxmlformats.org/officeDocument/2006/relationships" xmlns:m="http://schemas.openxmlformats.org/officeDocument/2006/math" xmlns:v="urn:schemas-microsoft-com:vml" xmlns:wp="http://schemas.openxmlformats.org/drawingml/2006/wordprocessingDrawing" xmlns:w10="urn:schemas-microsoft-com:office:word" xmlns:w="http://schemas.openxmlformats.org/wordprocessingml/2006/main" xmlns:wne="http://schemas.microsoft.com/office/word/2006/wordml" xmlns:sl="http://schemas.openxmlformats.org/schemaLibrary/2006/main" xmlns:a="http://schemas.openxmlformats.org/drawingml/2006/main" xmlns:pic="http://schemas.openxmlformats.org/drawingml/2006/picture" xmlns:c="http://schemas.openxmlformats.org/drawingml/2006/chart" xmlns:lc="http://schemas.openxmlformats.org/drawingml/2006/lockedCanvas" xmlns:dgm="http://schemas.openxmlformats.org/drawingml/2006/diagram" xmlns:wps="http://schemas.microsoft.com/office/word/2010/wordprocessingShape" xmlns:wpg="http://schemas.microsoft.com/office/word/2010/wordprocessingGroup" xmlns:w14="http://schemas.microsoft.com/office/word/2010/wordml" xmlns:w15="http://schemas.microsoft.com/office/word/2012/wordml">
+  <w:p>
+    <w:pPr>
+      <w:rPr/>
+    </w:pPr>
+    <w:r>
+      <w:rPr>
+        <w:rtl w:val="0"/>
+      </w:rPr>
+    </w:r>
+  </w:p>
+</w:hdr>
 </file>
 
 <file path=word/numbering.xml><?xml version="1.0" encoding="utf-8"?>
@@ -11421,7 +12242,7 @@
 
 <file path=customXML/item1.xml><?xml version="1.0" encoding="utf-8"?>
 <go:gDocsCustomXmlDataStorage xmlns:go="http://customooxmlschemas.google.com/" xmlns:r="http://schemas.openxmlformats.org/officeDocument/2006/relationships" uri="GoogleDocsCustomDataVersion2">
-  <go:docsCustomData xmlns:go="http://customooxmlschemas.google.com/" roundtripDataSignature="AMtx7mikPsadPeH2PA3TZ3SQUC6Ih+DtJw==">CgMxLjAyDmgud29sZWJrNGc5c2J3Mg5oLnQ1azZqbHEzc241ZjIOaC45b2d0a3BrZmtqY3MyDmgucW5qMGhkazd3b2J1Mg5oLndhcTYzd3l6ODR3OTIOaC43NnBtYm95bDRwMTUyDmguZ21ieGlwNjZpbWlhMg5oLmRqaHllN3l0Ym5yMTIOaC5xZjFjbTdzOW0wcTcyDmguMXp3dWY0Zms3Z2N4Mg5oLjN1c2F6dHd1a2pzNDIOaC52czY0djlreW14dDQ4AHIhMXdrT3dXbHdocmRWWlhfeDlCMVI0RFRhczc4Qko4RXhr</go:docsCustomData>
+  <go:docsCustomData xmlns:go="http://customooxmlschemas.google.com/" roundtripDataSignature="AMtx7miMRRKMTJXLFio7MO9W5cWrPWknmQ==">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</go:docsCustomData>
 </go:gDocsCustomXmlDataStorage>
 </file>
 

</xml_diff>